<commit_message>
Completed P4 c) and removed a loop in P3 b)
</commit_message>
<xml_diff>
--- a/Assignment 2.docx
+++ b/Assignment 2.docx
@@ -27,16 +27,11 @@
         </w:numPr>
       </w:pPr>
       <w:r>
-        <w:t xml:space="preserve">See </w:t>
-      </w:r>
-      <w:proofErr w:type="spellStart"/>
-      <w:r>
-        <w:t>applyFilter</w:t>
+        <w:t>See applyFilter</w:t>
       </w:r>
       <w:r>
         <w:t>.m</w:t>
       </w:r>
-      <w:proofErr w:type="spellEnd"/>
     </w:p>
     <w:p>
       <w:pPr>
@@ -131,8 +126,6 @@
           </wp:inline>
         </w:drawing>
       </w:r>
-      <w:bookmarkStart w:id="0" w:name="_GoBack"/>
-      <w:bookmarkEnd w:id="0"/>
     </w:p>
     <w:p>
       <w:pPr>
@@ -151,13 +144,8 @@
         </w:numPr>
       </w:pPr>
       <w:r>
-        <w:t xml:space="preserve">See </w:t>
+        <w:t>See computeEngGrad.m</w:t>
       </w:r>
-      <w:proofErr w:type="spellStart"/>
-      <w:r>
-        <w:t>computeEngGrad.m</w:t>
-      </w:r>
-      <w:proofErr w:type="spellEnd"/>
     </w:p>
     <w:p>
       <w:pPr>
@@ -262,14 +250,12 @@
       <w:r>
         <w:t xml:space="preserve">See </w:t>
       </w:r>
-      <w:proofErr w:type="spellStart"/>
       <w:r>
         <w:t>computeEngColor</w:t>
       </w:r>
       <w:r>
         <w:t>.m</w:t>
       </w:r>
-      <w:proofErr w:type="spellEnd"/>
     </w:p>
     <w:p>
       <w:pPr>
@@ -360,16 +346,65 @@
     </w:p>
     <w:p>
       <w:pPr>
+        <w:pStyle w:val="ListParagraph"/>
+        <w:numPr>
+          <w:ilvl w:val="0"/>
+          <w:numId w:val="29"/>
+        </w:numPr>
         <w:tabs>
           <w:tab w:val="left" w:pos="1410"/>
         </w:tabs>
       </w:pPr>
       <w:r>
-        <w:rPr>
-          <w:i/>
-        </w:rPr>
-        <w:t>See p4.m</w:t>
+        <w:t xml:space="preserve">See </w:t>
       </w:r>
+      <w:r>
+        <w:t>computeEng.m</w:t>
+      </w:r>
+    </w:p>
+    <w:p>
+      <w:pPr>
+        <w:pStyle w:val="ListParagraph"/>
+        <w:numPr>
+          <w:ilvl w:val="0"/>
+          <w:numId w:val="29"/>
+        </w:numPr>
+        <w:tabs>
+          <w:tab w:val="left" w:pos="1410"/>
+        </w:tabs>
+      </w:pPr>
+      <w:r>
+        <w:t>See removeSeamV.m</w:t>
+      </w:r>
+    </w:p>
+    <w:p>
+      <w:pPr>
+        <w:pStyle w:val="ListParagraph"/>
+        <w:numPr>
+          <w:ilvl w:val="0"/>
+          <w:numId w:val="29"/>
+        </w:numPr>
+        <w:tabs>
+          <w:tab w:val="left" w:pos="1410"/>
+        </w:tabs>
+      </w:pPr>
+      <w:r>
+        <w:t>See addSeamV.m</w:t>
+      </w:r>
+    </w:p>
+    <w:p>
+      <w:pPr>
+        <w:pStyle w:val="ListParagraph"/>
+        <w:numPr>
+          <w:ilvl w:val="0"/>
+          <w:numId w:val="29"/>
+        </w:numPr>
+        <w:tabs>
+          <w:tab w:val="left" w:pos="1410"/>
+        </w:tabs>
+      </w:pPr>
+      <w:bookmarkStart w:id="0" w:name="_GoBack"/>
+      <w:bookmarkEnd w:id="0"/>
     </w:p>
     <w:sectPr>
       <w:headerReference w:type="default" r:id="rId11"/>
@@ -1080,6 +1115,92 @@
     </w:lvl>
   </w:abstractNum>
   <w:abstractNum w:abstractNumId="7" w15:restartNumberingAfterBreak="0">
+    <w:nsid w:val="34A739B4"/>
+    <w:multiLevelType w:val="hybridMultilevel"/>
+    <w:tmpl w:val="D0EEB73E"/>
+    <w:lvl w:ilvl="0" w:tplc="04090017">
+      <w:start w:val="1"/>
+      <w:numFmt w:val="lowerLetter"/>
+      <w:lvlText w:val="%1)"/>
+      <w:lvlJc w:val="left"/>
+      <w:pPr>
+        <w:ind w:left="720" w:hanging="360"/>
+      </w:pPr>
+    </w:lvl>
+    <w:lvl w:ilvl="1" w:tplc="10090019" w:tentative="1">
+      <w:start w:val="1"/>
+      <w:numFmt w:val="lowerLetter"/>
+      <w:lvlText w:val="%2."/>
+      <w:lvlJc w:val="left"/>
+      <w:pPr>
+        <w:ind w:left="1440" w:hanging="360"/>
+      </w:pPr>
+    </w:lvl>
+    <w:lvl w:ilvl="2" w:tplc="1009001B" w:tentative="1">
+      <w:start w:val="1"/>
+      <w:numFmt w:val="lowerRoman"/>
+      <w:lvlText w:val="%3."/>
+      <w:lvlJc w:val="right"/>
+      <w:pPr>
+        <w:ind w:left="2160" w:hanging="180"/>
+      </w:pPr>
+    </w:lvl>
+    <w:lvl w:ilvl="3" w:tplc="1009000F" w:tentative="1">
+      <w:start w:val="1"/>
+      <w:numFmt w:val="decimal"/>
+      <w:lvlText w:val="%4."/>
+      <w:lvlJc w:val="left"/>
+      <w:pPr>
+        <w:ind w:left="2880" w:hanging="360"/>
+      </w:pPr>
+    </w:lvl>
+    <w:lvl w:ilvl="4" w:tplc="10090019" w:tentative="1">
+      <w:start w:val="1"/>
+      <w:numFmt w:val="lowerLetter"/>
+      <w:lvlText w:val="%5."/>
+      <w:lvlJc w:val="left"/>
+      <w:pPr>
+        <w:ind w:left="3600" w:hanging="360"/>
+      </w:pPr>
+    </w:lvl>
+    <w:lvl w:ilvl="5" w:tplc="1009001B" w:tentative="1">
+      <w:start w:val="1"/>
+      <w:numFmt w:val="lowerRoman"/>
+      <w:lvlText w:val="%6."/>
+      <w:lvlJc w:val="right"/>
+      <w:pPr>
+        <w:ind w:left="4320" w:hanging="180"/>
+      </w:pPr>
+    </w:lvl>
+    <w:lvl w:ilvl="6" w:tplc="1009000F" w:tentative="1">
+      <w:start w:val="1"/>
+      <w:numFmt w:val="decimal"/>
+      <w:lvlText w:val="%7."/>
+      <w:lvlJc w:val="left"/>
+      <w:pPr>
+        <w:ind w:left="5040" w:hanging="360"/>
+      </w:pPr>
+    </w:lvl>
+    <w:lvl w:ilvl="7" w:tplc="10090019" w:tentative="1">
+      <w:start w:val="1"/>
+      <w:numFmt w:val="lowerLetter"/>
+      <w:lvlText w:val="%8."/>
+      <w:lvlJc w:val="left"/>
+      <w:pPr>
+        <w:ind w:left="5760" w:hanging="360"/>
+      </w:pPr>
+    </w:lvl>
+    <w:lvl w:ilvl="8" w:tplc="1009001B" w:tentative="1">
+      <w:start w:val="1"/>
+      <w:numFmt w:val="lowerRoman"/>
+      <w:lvlText w:val="%9."/>
+      <w:lvlJc w:val="right"/>
+      <w:pPr>
+        <w:ind w:left="6480" w:hanging="180"/>
+      </w:pPr>
+    </w:lvl>
+  </w:abstractNum>
+  <w:abstractNum w:abstractNumId="8" w15:restartNumberingAfterBreak="0">
     <w:nsid w:val="352A56A5"/>
     <w:multiLevelType w:val="hybridMultilevel"/>
     <w:tmpl w:val="5750FBFC"/>
@@ -1165,7 +1286,7 @@
       </w:pPr>
     </w:lvl>
   </w:abstractNum>
-  <w:abstractNum w:abstractNumId="8" w15:restartNumberingAfterBreak="0">
+  <w:abstractNum w:abstractNumId="9" w15:restartNumberingAfterBreak="0">
     <w:nsid w:val="45F91218"/>
     <w:multiLevelType w:val="hybridMultilevel"/>
     <w:tmpl w:val="5750FBFC"/>
@@ -1251,7 +1372,7 @@
       </w:pPr>
     </w:lvl>
   </w:abstractNum>
-  <w:abstractNum w:abstractNumId="9" w15:restartNumberingAfterBreak="0">
+  <w:abstractNum w:abstractNumId="10" w15:restartNumberingAfterBreak="0">
     <w:nsid w:val="5657034F"/>
     <w:multiLevelType w:val="hybridMultilevel"/>
     <w:tmpl w:val="36607EF8"/>
@@ -1337,7 +1458,7 @@
       </w:pPr>
     </w:lvl>
   </w:abstractNum>
-  <w:abstractNum w:abstractNumId="10" w15:restartNumberingAfterBreak="0">
+  <w:abstractNum w:abstractNumId="11" w15:restartNumberingAfterBreak="0">
     <w:nsid w:val="622E4915"/>
     <w:multiLevelType w:val="hybridMultilevel"/>
     <w:tmpl w:val="FD069318"/>
@@ -1423,7 +1544,7 @@
       </w:pPr>
     </w:lvl>
   </w:abstractNum>
-  <w:abstractNum w:abstractNumId="11" w15:restartNumberingAfterBreak="0">
+  <w:abstractNum w:abstractNumId="12" w15:restartNumberingAfterBreak="0">
     <w:nsid w:val="6B770FC1"/>
     <w:multiLevelType w:val="hybridMultilevel"/>
     <w:tmpl w:val="26C824E6"/>
@@ -1509,7 +1630,7 @@
       </w:pPr>
     </w:lvl>
   </w:abstractNum>
-  <w:abstractNum w:abstractNumId="12" w15:restartNumberingAfterBreak="0">
+  <w:abstractNum w:abstractNumId="13" w15:restartNumberingAfterBreak="0">
     <w:nsid w:val="6F20624E"/>
     <w:multiLevelType w:val="hybridMultilevel"/>
     <w:tmpl w:val="36607EF8"/>
@@ -1595,7 +1716,7 @@
       </w:pPr>
     </w:lvl>
   </w:abstractNum>
-  <w:abstractNum w:abstractNumId="13" w15:restartNumberingAfterBreak="0">
+  <w:abstractNum w:abstractNumId="14" w15:restartNumberingAfterBreak="0">
     <w:nsid w:val="71BC00C8"/>
     <w:multiLevelType w:val="hybridMultilevel"/>
     <w:tmpl w:val="36607EF8"/>
@@ -1681,7 +1802,7 @@
       </w:pPr>
     </w:lvl>
   </w:abstractNum>
-  <w:abstractNum w:abstractNumId="14" w15:restartNumberingAfterBreak="0">
+  <w:abstractNum w:abstractNumId="15" w15:restartNumberingAfterBreak="0">
     <w:nsid w:val="71E821B2"/>
     <w:multiLevelType w:val="hybridMultilevel"/>
     <w:tmpl w:val="5750FBFC"/>
@@ -1767,7 +1888,7 @@
       </w:pPr>
     </w:lvl>
   </w:abstractNum>
-  <w:abstractNum w:abstractNumId="15" w15:restartNumberingAfterBreak="0">
+  <w:abstractNum w:abstractNumId="16" w15:restartNumberingAfterBreak="0">
     <w:nsid w:val="7CCF746C"/>
     <w:multiLevelType w:val="hybridMultilevel"/>
     <w:tmpl w:val="24A43430"/>
@@ -1856,7 +1977,7 @@
       </w:pPr>
     </w:lvl>
   </w:abstractNum>
-  <w:abstractNum w:abstractNumId="16" w15:restartNumberingAfterBreak="0">
+  <w:abstractNum w:abstractNumId="17" w15:restartNumberingAfterBreak="0">
     <w:nsid w:val="7F373E7B"/>
     <w:multiLevelType w:val="hybridMultilevel"/>
     <w:tmpl w:val="7D28DEC6"/>
@@ -2006,7 +2127,7 @@
     <w:abstractNumId w:val="1"/>
   </w:num>
   <w:num w:numId="13">
-    <w:abstractNumId w:val="9"/>
+    <w:abstractNumId w:val="10"/>
   </w:num>
   <w:num w:numId="14">
     <w:abstractNumId w:val="5"/>
@@ -2015,25 +2136,25 @@
     <w:abstractNumId w:val="0"/>
   </w:num>
   <w:num w:numId="16">
-    <w:abstractNumId w:val="15"/>
+    <w:abstractNumId w:val="16"/>
   </w:num>
   <w:num w:numId="17">
+    <w:abstractNumId w:val="14"/>
+  </w:num>
+  <w:num w:numId="18">
     <w:abstractNumId w:val="13"/>
   </w:num>
-  <w:num w:numId="18">
-    <w:abstractNumId w:val="12"/>
-  </w:num>
   <w:num w:numId="19">
-    <w:abstractNumId w:val="8"/>
+    <w:abstractNumId w:val="9"/>
   </w:num>
   <w:num w:numId="20">
-    <w:abstractNumId w:val="7"/>
+    <w:abstractNumId w:val="8"/>
   </w:num>
   <w:num w:numId="21">
     <w:abstractNumId w:val="3"/>
   </w:num>
   <w:num w:numId="22">
-    <w:abstractNumId w:val="14"/>
+    <w:abstractNumId w:val="15"/>
   </w:num>
   <w:num w:numId="23">
     <w:abstractNumId w:val="6"/>
@@ -2042,16 +2163,19 @@
     <w:abstractNumId w:val="4"/>
   </w:num>
   <w:num w:numId="25">
-    <w:abstractNumId w:val="10"/>
+    <w:abstractNumId w:val="11"/>
   </w:num>
   <w:num w:numId="26">
-    <w:abstractNumId w:val="11"/>
+    <w:abstractNumId w:val="12"/>
   </w:num>
   <w:num w:numId="27">
-    <w:abstractNumId w:val="16"/>
+    <w:abstractNumId w:val="17"/>
   </w:num>
   <w:num w:numId="28">
     <w:abstractNumId w:val="2"/>
+  </w:num>
+  <w:num w:numId="29">
+    <w:abstractNumId w:val="7"/>
   </w:num>
 </w:numbering>
 </file>

</xml_diff>